<commit_message>
Added database .txt files
</commit_message>
<xml_diff>
--- a/Burndown1_Group4.docx
+++ b/Burndown1_Group4.docx
@@ -33,8 +33,543 @@
       <w:r>
         <w:t xml:space="preserve">URL of Repo: </w:t>
       </w:r>
-      <w:r>
-        <w:t>https://github.com/emu-computer-science/fantasybaseball-averbachshahinhanek</w:t>
+      <w:hyperlink r:id="rId4" w:history="1">
+        <w:r>
+          <w:rPr>
+            <w:rStyle w:val="Hyperlink"/>
+          </w:rPr>
+          <w:t>https://github.com/emu-computer-science/fantasybaseball-averbachshahinhanek</w:t>
+        </w:r>
+      </w:hyperlink>
+    </w:p>
+    <w:p>
+      <w:pPr>
+        <w:rPr>
+          <w:rFonts w:ascii="Lucida Console" w:hAnsi="Lucida Console" w:cs="Lucida Console"/>
+          <w:color w:val="BFBF00"/>
+          <w:sz w:val="18"/>
+          <w:szCs w:val="18"/>
+        </w:rPr>
+      </w:pPr>
+      <w:r>
+        <w:t xml:space="preserve">Release Branch Commit Hash: </w:t>
+      </w:r>
+      <w:r>
+        <w:rPr>
+          <w:rFonts w:ascii="Lucida Console" w:hAnsi="Lucida Console" w:cs="Lucida Console"/>
+          <w:color w:val="BFBF00"/>
+          <w:sz w:val="18"/>
+          <w:szCs w:val="18"/>
+        </w:rPr>
+        <w:t>453d203</w:t>
+      </w:r>
+    </w:p>
+    <w:p>
+      <w:r>
+        <w:t>Please add 4 teams:</w:t>
+      </w:r>
+    </w:p>
+    <w:p>
+      <w:r>
+        <w:t>A</w:t>
+      </w:r>
+    </w:p>
+    <w:p>
+      <w:r>
+        <w:t>B</w:t>
+      </w:r>
+    </w:p>
+    <w:p>
+      <w:r>
+        <w:t>C</w:t>
+      </w:r>
+    </w:p>
+    <w:p>
+      <w:r>
+        <w:t>D</w:t>
+      </w:r>
+    </w:p>
+    <w:p>
+      <w:r>
+        <w:t>Please enter one of the following commands:</w:t>
+      </w:r>
+    </w:p>
+    <w:p>
+      <w:r>
+        <w:tab/>
+        <w:t>ODRAFT [</w:t>
+      </w:r>
+      <w:proofErr w:type="spellStart"/>
+      <w:r>
+        <w:t>playername</w:t>
+      </w:r>
+      <w:proofErr w:type="spellEnd"/>
+      <w:r>
+        <w:t>] [league member]</w:t>
+      </w:r>
+    </w:p>
+    <w:p>
+      <w:r>
+        <w:tab/>
+        <w:t>IDRAFT [</w:t>
+      </w:r>
+      <w:proofErr w:type="spellStart"/>
+      <w:r>
+        <w:t>playername</w:t>
+      </w:r>
+      <w:proofErr w:type="spellEnd"/>
+      <w:r>
+        <w:t>]</w:t>
+      </w:r>
+    </w:p>
+    <w:p>
+      <w:r>
+        <w:tab/>
+        <w:t>OVERALL [position]</w:t>
+      </w:r>
+    </w:p>
+    <w:p>
+      <w:r>
+        <w:tab/>
+        <w:t>POVERALL</w:t>
+      </w:r>
+    </w:p>
+    <w:p>
+      <w:r>
+        <w:t>IDRAFT "Crawford, B"</w:t>
+      </w:r>
+    </w:p>
+    <w:p/>
+    <w:p>
+      <w:r>
+        <w:t>Exit? (Y/N): n</w:t>
+      </w:r>
+    </w:p>
+    <w:p>
+      <w:r>
+        <w:t>Please enter one of the following commands:</w:t>
+      </w:r>
+    </w:p>
+    <w:p>
+      <w:r>
+        <w:tab/>
+        <w:t>ODRAFT [</w:t>
+      </w:r>
+      <w:proofErr w:type="spellStart"/>
+      <w:r>
+        <w:t>playername</w:t>
+      </w:r>
+      <w:proofErr w:type="spellEnd"/>
+      <w:r>
+        <w:t>] [league member]</w:t>
+      </w:r>
+    </w:p>
+    <w:p>
+      <w:r>
+        <w:tab/>
+        <w:t>IDRAFT [</w:t>
+      </w:r>
+      <w:proofErr w:type="spellStart"/>
+      <w:r>
+        <w:t>playername</w:t>
+      </w:r>
+      <w:proofErr w:type="spellEnd"/>
+      <w:r>
+        <w:t>]</w:t>
+      </w:r>
+    </w:p>
+    <w:p>
+      <w:r>
+        <w:tab/>
+        <w:t>OVERALL [position]</w:t>
+      </w:r>
+    </w:p>
+    <w:p>
+      <w:r>
+        <w:tab/>
+        <w:t>POVERALL</w:t>
+      </w:r>
+    </w:p>
+    <w:p>
+      <w:r>
+        <w:t>IDRAFT "Muncy, M"</w:t>
+      </w:r>
+    </w:p>
+    <w:p/>
+    <w:p>
+      <w:r>
+        <w:t>Exit? (Y/N): n</w:t>
+      </w:r>
+    </w:p>
+    <w:p>
+      <w:r>
+        <w:t>Please enter one of the following commands:</w:t>
+      </w:r>
+    </w:p>
+    <w:p>
+      <w:r>
+        <w:lastRenderedPageBreak/>
+        <w:tab/>
+        <w:t>ODRAFT [</w:t>
+      </w:r>
+      <w:proofErr w:type="spellStart"/>
+      <w:r>
+        <w:t>playername</w:t>
+      </w:r>
+      <w:proofErr w:type="spellEnd"/>
+      <w:r>
+        <w:t>] [league member]</w:t>
+      </w:r>
+    </w:p>
+    <w:p>
+      <w:r>
+        <w:tab/>
+        <w:t>IDRAFT [</w:t>
+      </w:r>
+      <w:proofErr w:type="spellStart"/>
+      <w:r>
+        <w:t>playername</w:t>
+      </w:r>
+      <w:proofErr w:type="spellEnd"/>
+      <w:r>
+        <w:t>]</w:t>
+      </w:r>
+    </w:p>
+    <w:p>
+      <w:r>
+        <w:tab/>
+        <w:t>OVERALL [position]</w:t>
+      </w:r>
+    </w:p>
+    <w:p>
+      <w:r>
+        <w:tab/>
+        <w:t>POVERALL</w:t>
+      </w:r>
+    </w:p>
+    <w:p>
+      <w:r>
+        <w:t>IDRAFT "Soto, J"</w:t>
+      </w:r>
+    </w:p>
+    <w:p/>
+    <w:p>
+      <w:r>
+        <w:t>Exit? (Y/N): n</w:t>
+      </w:r>
+    </w:p>
+    <w:p>
+      <w:r>
+        <w:t>Please enter one of the following commands:</w:t>
+      </w:r>
+    </w:p>
+    <w:p>
+      <w:r>
+        <w:tab/>
+        <w:t>ODRAFT [</w:t>
+      </w:r>
+      <w:proofErr w:type="spellStart"/>
+      <w:r>
+        <w:t>playername</w:t>
+      </w:r>
+      <w:proofErr w:type="spellEnd"/>
+      <w:r>
+        <w:t>] [league member]</w:t>
+      </w:r>
+    </w:p>
+    <w:p>
+      <w:r>
+        <w:tab/>
+        <w:t>IDRAFT [</w:t>
+      </w:r>
+      <w:proofErr w:type="spellStart"/>
+      <w:r>
+        <w:t>playername</w:t>
+      </w:r>
+      <w:proofErr w:type="spellEnd"/>
+      <w:r>
+        <w:t>]</w:t>
+      </w:r>
+    </w:p>
+    <w:p>
+      <w:r>
+        <w:tab/>
+        <w:t>OVERALL [position]</w:t>
+      </w:r>
+    </w:p>
+    <w:p>
+      <w:r>
+        <w:tab/>
+        <w:t>POVERALL</w:t>
+      </w:r>
+    </w:p>
+    <w:p>
+      <w:r>
+        <w:t>TEAM A</w:t>
+      </w:r>
+    </w:p>
+    <w:p>
+      <w:r>
+        <w:t>Crawford, B SF SS 0.298</w:t>
+      </w:r>
+    </w:p>
+    <w:p>
+      <w:r>
+        <w:t>Muncy, M LAD 1B 0.249</w:t>
+      </w:r>
+    </w:p>
+    <w:p>
+      <w:r>
+        <w:t>Soto, J WSH RF 0.313</w:t>
+      </w:r>
+    </w:p>
+    <w:p>
+      <w:r>
+        <w:t>Crawford, B SF SS 0.298</w:t>
+      </w:r>
+    </w:p>
+    <w:p>
+      <w:r>
+        <w:t>Muncy, M LAD 1B 0.249</w:t>
+      </w:r>
+    </w:p>
+    <w:p>
+      <w:r>
+        <w:t>Soto, J WSH RF 0.313</w:t>
+      </w:r>
+    </w:p>
+    <w:p>
+      <w:r>
+        <w:t>Crawford, B SF SS 0.298</w:t>
+      </w:r>
+    </w:p>
+    <w:p>
+      <w:r>
+        <w:t>An unknown error has occurred.</w:t>
+      </w:r>
+    </w:p>
+    <w:p/>
+    <w:p/>
+    <w:p>
+      <w:r>
+        <w:t>Exit? (Y/N): n</w:t>
+      </w:r>
+    </w:p>
+    <w:p>
+      <w:r>
+        <w:t>Please enter one of the following commands:</w:t>
+      </w:r>
+    </w:p>
+    <w:p>
+      <w:r>
+        <w:tab/>
+        <w:t>ODRAFT [</w:t>
+      </w:r>
+      <w:proofErr w:type="spellStart"/>
+      <w:r>
+        <w:t>playername</w:t>
+      </w:r>
+      <w:proofErr w:type="spellEnd"/>
+      <w:r>
+        <w:t>] [league member]</w:t>
+      </w:r>
+    </w:p>
+    <w:p>
+      <w:r>
+        <w:tab/>
+        <w:t>IDRAFT [</w:t>
+      </w:r>
+      <w:proofErr w:type="spellStart"/>
+      <w:r>
+        <w:t>playername</w:t>
+      </w:r>
+      <w:proofErr w:type="spellEnd"/>
+      <w:r>
+        <w:t>]</w:t>
+      </w:r>
+    </w:p>
+    <w:p>
+      <w:r>
+        <w:tab/>
+        <w:t>OVERALL [position]</w:t>
+      </w:r>
+    </w:p>
+    <w:p>
+      <w:r>
+        <w:tab/>
+        <w:t>POVERALL</w:t>
+      </w:r>
+    </w:p>
+    <w:p>
+      <w:r>
+        <w:lastRenderedPageBreak/>
+        <w:t>OVERALL 3B</w:t>
+      </w:r>
+    </w:p>
+    <w:p>
+      <w:r>
+        <w:t>You already drafted the maximum amount of 3B</w:t>
+      </w:r>
+    </w:p>
+    <w:p/>
+    <w:p>
+      <w:r>
+        <w:t>Exit? (Y/N): n</w:t>
+      </w:r>
+    </w:p>
+    <w:p>
+      <w:r>
+        <w:t>Please enter one of the following commands:</w:t>
+      </w:r>
+    </w:p>
+    <w:p>
+      <w:r>
+        <w:tab/>
+        <w:t>ODRAFT [</w:t>
+      </w:r>
+      <w:proofErr w:type="spellStart"/>
+      <w:r>
+        <w:t>playername</w:t>
+      </w:r>
+      <w:proofErr w:type="spellEnd"/>
+      <w:r>
+        <w:t>] [league member]</w:t>
+      </w:r>
+    </w:p>
+    <w:p>
+      <w:r>
+        <w:tab/>
+        <w:t>IDRAFT [</w:t>
+      </w:r>
+      <w:proofErr w:type="spellStart"/>
+      <w:r>
+        <w:t>playername</w:t>
+      </w:r>
+      <w:proofErr w:type="spellEnd"/>
+      <w:r>
+        <w:t>]</w:t>
+      </w:r>
+    </w:p>
+    <w:p>
+      <w:r>
+        <w:tab/>
+        <w:t>OVERALL [position]</w:t>
+      </w:r>
+    </w:p>
+    <w:p>
+      <w:r>
+        <w:tab/>
+        <w:t>POVERALL</w:t>
+      </w:r>
+    </w:p>
+    <w:p>
+      <w:r>
+        <w:t>POVERALL</w:t>
+      </w:r>
+    </w:p>
+    <w:p>
+      <w:r>
+        <w:t>Urias, J LAD P 185.2</w:t>
+      </w:r>
+    </w:p>
+    <w:p>
+      <w:r>
+        <w:t>Wainwright, A STL P 206.1</w:t>
+      </w:r>
+    </w:p>
+    <w:p>
+      <w:r>
+        <w:t>Buehler, W LAD P 207.2</w:t>
+      </w:r>
+    </w:p>
+    <w:p>
+      <w:r>
+        <w:t>Cole, G NYY P 181.1</w:t>
+      </w:r>
+    </w:p>
+    <w:p>
+      <w:r>
+        <w:t>Scherzer, M LAD P 179.1</w:t>
+      </w:r>
+    </w:p>
+    <w:p>
+      <w:proofErr w:type="spellStart"/>
+      <w:r>
+        <w:t>Flexen</w:t>
+      </w:r>
+      <w:proofErr w:type="spellEnd"/>
+      <w:r>
+        <w:t>, C SEA P 179.2</w:t>
+      </w:r>
+    </w:p>
+    <w:p>
+      <w:r>
+        <w:t>Fried, M ATL P 165.2</w:t>
+      </w:r>
+    </w:p>
+    <w:p>
+      <w:proofErr w:type="spellStart"/>
+      <w:r>
+        <w:t>Gausman</w:t>
+      </w:r>
+      <w:proofErr w:type="spellEnd"/>
+      <w:r>
+        <w:t>, K SF P 192.0</w:t>
+      </w:r>
+    </w:p>
+    <w:p>
+      <w:r>
+        <w:t>Hendricks, K CHC P 181.0</w:t>
+      </w:r>
+    </w:p>
+    <w:p>
+      <w:r>
+        <w:t>Matz, S TOR P 150.2</w:t>
+      </w:r>
+    </w:p>
+    <w:p>
+      <w:r>
+        <w:t>Morton, C ATL P 185.2</w:t>
+      </w:r>
+    </w:p>
+    <w:p>
+      <w:proofErr w:type="spellStart"/>
+      <w:r>
+        <w:t>Jin</w:t>
+      </w:r>
+      <w:proofErr w:type="spellEnd"/>
+      <w:r>
+        <w:t>, H Ryu P 31.0</w:t>
+      </w:r>
+    </w:p>
+    <w:p>
+      <w:r>
+        <w:t>Wheeler, Z PHI P 213.1</w:t>
+      </w:r>
+    </w:p>
+    <w:p>
+      <w:r>
+        <w:t>Cease, D CWS P 165.2</w:t>
+      </w:r>
+    </w:p>
+    <w:p>
+      <w:r>
+        <w:t>DeSclafani, A SF P 167.2</w:t>
+      </w:r>
+    </w:p>
+    <w:p>
+      <w:proofErr w:type="spellStart"/>
+      <w:r>
+        <w:t>Mahle</w:t>
+      </w:r>
+      <w:proofErr w:type="spellEnd"/>
+      <w:r>
+        <w:t>, T CIN P 180.0</w:t>
+      </w:r>
+    </w:p>
+    <w:p>
+      <w:r>
+        <w:t>McCullers, L HOU P 162.1</w:t>
       </w:r>
     </w:p>
     <w:sectPr>
@@ -473,6 +1008,29 @@
     <w:semiHidden/>
     <w:unhideWhenUsed/>
   </w:style>
+  <w:style w:type="character" w:styleId="Hyperlink">
+    <w:name w:val="Hyperlink"/>
+    <w:basedOn w:val="DefaultParagraphFont"/>
+    <w:uiPriority w:val="99"/>
+    <w:unhideWhenUsed/>
+    <w:rsid w:val="008A1A6E"/>
+    <w:rPr>
+      <w:color w:val="0563C1" w:themeColor="hyperlink"/>
+      <w:u w:val="single"/>
+    </w:rPr>
+  </w:style>
+  <w:style w:type="character" w:styleId="UnresolvedMention">
+    <w:name w:val="Unresolved Mention"/>
+    <w:basedOn w:val="DefaultParagraphFont"/>
+    <w:uiPriority w:val="99"/>
+    <w:semiHidden/>
+    <w:unhideWhenUsed/>
+    <w:rsid w:val="008A1A6E"/>
+    <w:rPr>
+      <w:color w:val="605E5C"/>
+      <w:shd w:val="clear" w:color="auto" w:fill="E1DFDD"/>
+    </w:rPr>
+  </w:style>
 </w:styles>
 </file>
 

</xml_diff>